<commit_message>
updates for reboot your javascript
</commit_message>
<xml_diff>
--- a/RebootYourJavaScript/DemoScript.docx
+++ b/RebootYourJavaScript/DemoScript.docx
@@ -568,6 +568,68 @@
         </w:rPr>
         <w:t xml:space="preserve"> from their </w:t>
       </w:r>
+      <w:r>
+        <w:rPr>
+          <w:rFonts w:ascii="Consolas" w:hAnsi="Consolas" w:cs="Consolas"/>
+          <w:color w:val="509610"/>
+          <w:sz w:val="20"/>
+          <w:szCs w:val="20"/>
+        </w:rPr>
+        <w:t>initial</w:t>
+      </w:r>
+      <w:r>
+        <w:rPr>
+          <w:rFonts w:ascii="Consolas" w:hAnsi="Consolas" w:cs="Consolas"/>
+          <w:color w:val="509610"/>
+          <w:sz w:val="20"/>
+          <w:szCs w:val="20"/>
+        </w:rPr>
+        <w:t xml:space="preserve"> state</w:t>
+      </w:r>
+    </w:p>
+    <w:p>
+      <w:pPr>
+        <w:autoSpaceDE w:val="0"/>
+        <w:autoSpaceDN w:val="0"/>
+        <w:adjustRightInd w:val="0"/>
+        <w:spacing w:after="0" w:line="240" w:lineRule="auto"/>
+        <w:ind w:left="720"/>
+        <w:rPr>
+          <w:rFonts w:ascii="Consolas" w:hAnsi="Consolas" w:cs="Consolas"/>
+          <w:color w:val="509610"/>
+          <w:sz w:val="20"/>
+          <w:szCs w:val="20"/>
+        </w:rPr>
+      </w:pPr>
+      <w:r>
+        <w:rPr>
+          <w:rFonts w:ascii="Consolas" w:hAnsi="Consolas" w:cs="Consolas"/>
+          <w:color w:val="509610"/>
+          <w:sz w:val="20"/>
+          <w:szCs w:val="20"/>
+        </w:rPr>
+        <w:t>5. Call the add function and write the result</w:t>
+      </w:r>
+    </w:p>
+    <w:p>
+      <w:pPr>
+        <w:ind w:left="720"/>
+        <w:rPr>
+          <w:rFonts w:ascii="Consolas" w:hAnsi="Consolas" w:cs="Consolas"/>
+          <w:color w:val="509610"/>
+          <w:sz w:val="20"/>
+          <w:szCs w:val="20"/>
+        </w:rPr>
+      </w:pPr>
+      <w:r>
+        <w:rPr>
+          <w:rFonts w:ascii="Consolas" w:hAnsi="Consolas" w:cs="Consolas"/>
+          <w:color w:val="509610"/>
+          <w:sz w:val="20"/>
+          <w:szCs w:val="20"/>
+        </w:rPr>
+        <w:t xml:space="preserve">6. Write out the </w:t>
+      </w:r>
       <w:proofErr w:type="spellStart"/>
       <w:r>
         <w:rPr>
@@ -576,7 +638,7 @@
           <w:sz w:val="20"/>
           <w:szCs w:val="20"/>
         </w:rPr>
-        <w:t>inital</w:t>
+        <w:t>var's</w:t>
       </w:r>
       <w:proofErr w:type="spellEnd"/>
       <w:r>
@@ -586,71 +648,250 @@
           <w:sz w:val="20"/>
           <w:szCs w:val="20"/>
         </w:rPr>
-        <w:t xml:space="preserve"> state</w:t>
-      </w:r>
-    </w:p>
-    <w:p>
-      <w:pPr>
-        <w:autoSpaceDE w:val="0"/>
-        <w:autoSpaceDN w:val="0"/>
-        <w:adjustRightInd w:val="0"/>
-        <w:spacing w:after="0" w:line="240" w:lineRule="auto"/>
-        <w:ind w:left="720"/>
-        <w:rPr>
-          <w:rFonts w:ascii="Consolas" w:hAnsi="Consolas" w:cs="Consolas"/>
-          <w:color w:val="509610"/>
-          <w:sz w:val="20"/>
-          <w:szCs w:val="20"/>
-        </w:rPr>
-      </w:pPr>
-      <w:r>
-        <w:rPr>
-          <w:rFonts w:ascii="Consolas" w:hAnsi="Consolas" w:cs="Consolas"/>
-          <w:color w:val="509610"/>
-          <w:sz w:val="20"/>
-          <w:szCs w:val="20"/>
-        </w:rPr>
-        <w:t>5. Call the add function and write the result</w:t>
-      </w:r>
-    </w:p>
-    <w:p>
-      <w:pPr>
-        <w:ind w:left="720"/>
-        <w:rPr>
-          <w:rFonts w:ascii="Consolas" w:hAnsi="Consolas" w:cs="Consolas"/>
-          <w:color w:val="509610"/>
-          <w:sz w:val="20"/>
-          <w:szCs w:val="20"/>
-        </w:rPr>
-      </w:pPr>
-      <w:r>
-        <w:rPr>
-          <w:rFonts w:ascii="Consolas" w:hAnsi="Consolas" w:cs="Consolas"/>
-          <w:color w:val="509610"/>
-          <w:sz w:val="20"/>
-          <w:szCs w:val="20"/>
-        </w:rPr>
-        <w:t xml:space="preserve">6. Write out the </w:t>
+        <w:t xml:space="preserve"> again</w:t>
+      </w:r>
+    </w:p>
+    <w:p>
+      <w:pPr>
+        <w:rPr>
+          <w:rFonts w:ascii="Consolas" w:hAnsi="Consolas" w:cs="Consolas"/>
+          <w:sz w:val="20"/>
+          <w:szCs w:val="20"/>
+        </w:rPr>
+      </w:pPr>
+      <w:r>
+        <w:rPr>
+          <w:rFonts w:ascii="Consolas" w:hAnsi="Consolas" w:cs="Consolas"/>
+          <w:sz w:val="20"/>
+          <w:szCs w:val="20"/>
+        </w:rPr>
+        <w:t>Topic Items</w:t>
+      </w:r>
+    </w:p>
+    <w:p>
+      <w:pPr>
+        <w:pStyle w:val="ListParagraph"/>
+        <w:numPr>
+          <w:ilvl w:val="0"/>
+          <w:numId w:val="5"/>
+        </w:numPr>
+        <w:rPr>
+          <w:rFonts w:ascii="Consolas" w:hAnsi="Consolas" w:cs="Consolas"/>
+          <w:sz w:val="20"/>
+          <w:szCs w:val="20"/>
+        </w:rPr>
+      </w:pPr>
+      <w:r>
+        <w:rPr>
+          <w:rFonts w:ascii="Consolas" w:hAnsi="Consolas" w:cs="Consolas"/>
+          <w:sz w:val="20"/>
+          <w:szCs w:val="20"/>
+        </w:rPr>
+        <w:t>Create a variable</w:t>
+      </w:r>
+    </w:p>
+    <w:p>
+      <w:pPr>
+        <w:pStyle w:val="ListParagraph"/>
+        <w:numPr>
+          <w:ilvl w:val="0"/>
+          <w:numId w:val="5"/>
+        </w:numPr>
+        <w:rPr>
+          <w:rFonts w:ascii="Consolas" w:hAnsi="Consolas" w:cs="Consolas"/>
+          <w:sz w:val="20"/>
+          <w:szCs w:val="20"/>
+        </w:rPr>
+      </w:pPr>
+      <w:r>
+        <w:rPr>
+          <w:rFonts w:ascii="Consolas" w:hAnsi="Consolas" w:cs="Consolas"/>
+          <w:sz w:val="20"/>
+          <w:szCs w:val="20"/>
+        </w:rPr>
+        <w:t xml:space="preserve">Create a variable without </w:t>
       </w:r>
       <w:proofErr w:type="spellStart"/>
       <w:r>
         <w:rPr>
           <w:rFonts w:ascii="Consolas" w:hAnsi="Consolas" w:cs="Consolas"/>
-          <w:color w:val="509610"/>
-          <w:sz w:val="20"/>
-          <w:szCs w:val="20"/>
-        </w:rPr>
-        <w:t>var's</w:t>
+          <w:sz w:val="20"/>
+          <w:szCs w:val="20"/>
+        </w:rPr>
+        <w:t>var</w:t>
       </w:r>
       <w:proofErr w:type="spellEnd"/>
-      <w:r>
-        <w:rPr>
-          <w:rFonts w:ascii="Consolas" w:hAnsi="Consolas" w:cs="Consolas"/>
-          <w:color w:val="509610"/>
-          <w:sz w:val="20"/>
-          <w:szCs w:val="20"/>
-        </w:rPr>
-        <w:t xml:space="preserve"> again</w:t>
+    </w:p>
+    <w:p>
+      <w:pPr>
+        <w:pStyle w:val="ListParagraph"/>
+        <w:numPr>
+          <w:ilvl w:val="0"/>
+          <w:numId w:val="5"/>
+        </w:numPr>
+        <w:rPr>
+          <w:rFonts w:ascii="Consolas" w:hAnsi="Consolas" w:cs="Consolas"/>
+          <w:sz w:val="20"/>
+          <w:szCs w:val="20"/>
+        </w:rPr>
+      </w:pPr>
+      <w:r>
+        <w:rPr>
+          <w:rFonts w:ascii="Consolas" w:hAnsi="Consolas" w:cs="Consolas"/>
+          <w:sz w:val="20"/>
+          <w:szCs w:val="20"/>
+        </w:rPr>
+        <w:t>Override Undefined ( show in IE8 and IE9 )</w:t>
+      </w:r>
+    </w:p>
+    <w:p>
+      <w:pPr>
+        <w:pStyle w:val="ListParagraph"/>
+        <w:numPr>
+          <w:ilvl w:val="0"/>
+          <w:numId w:val="5"/>
+        </w:numPr>
+        <w:rPr>
+          <w:rFonts w:ascii="Consolas" w:hAnsi="Consolas" w:cs="Consolas"/>
+          <w:sz w:val="20"/>
+          <w:szCs w:val="20"/>
+        </w:rPr>
+      </w:pPr>
+      <w:r>
+        <w:rPr>
+          <w:rFonts w:ascii="Consolas" w:hAnsi="Consolas" w:cs="Consolas"/>
+          <w:sz w:val="20"/>
+          <w:szCs w:val="20"/>
+        </w:rPr>
+        <w:t>Show Stepping through the debugger in the browser</w:t>
+      </w:r>
+    </w:p>
+    <w:p>
+      <w:pPr>
+        <w:pStyle w:val="ListParagraph"/>
+        <w:numPr>
+          <w:ilvl w:val="0"/>
+          <w:numId w:val="5"/>
+        </w:numPr>
+        <w:rPr>
+          <w:rFonts w:ascii="Consolas" w:hAnsi="Consolas" w:cs="Consolas"/>
+          <w:sz w:val="20"/>
+          <w:szCs w:val="20"/>
+        </w:rPr>
+      </w:pPr>
+      <w:r>
+        <w:rPr>
+          <w:rFonts w:ascii="Consolas" w:hAnsi="Consolas" w:cs="Consolas"/>
+          <w:sz w:val="20"/>
+          <w:szCs w:val="20"/>
+        </w:rPr>
+        <w:t>Create an object literal</w:t>
+      </w:r>
+    </w:p>
+    <w:p>
+      <w:pPr>
+        <w:pStyle w:val="ListParagraph"/>
+        <w:numPr>
+          <w:ilvl w:val="0"/>
+          <w:numId w:val="5"/>
+        </w:numPr>
+        <w:rPr>
+          <w:rFonts w:ascii="Consolas" w:hAnsi="Consolas" w:cs="Consolas"/>
+          <w:sz w:val="20"/>
+          <w:szCs w:val="20"/>
+        </w:rPr>
+      </w:pPr>
+      <w:r>
+        <w:rPr>
+          <w:rFonts w:ascii="Consolas" w:hAnsi="Consolas" w:cs="Consolas"/>
+          <w:sz w:val="20"/>
+          <w:szCs w:val="20"/>
+        </w:rPr>
+        <w:t>Use the object literal</w:t>
+      </w:r>
+    </w:p>
+    <w:p>
+      <w:pPr>
+        <w:pStyle w:val="ListParagraph"/>
+        <w:numPr>
+          <w:ilvl w:val="0"/>
+          <w:numId w:val="5"/>
+        </w:numPr>
+        <w:rPr>
+          <w:rFonts w:ascii="Consolas" w:hAnsi="Consolas" w:cs="Consolas"/>
+          <w:sz w:val="20"/>
+          <w:szCs w:val="20"/>
+        </w:rPr>
+      </w:pPr>
+      <w:r>
+        <w:rPr>
+          <w:rFonts w:ascii="Consolas" w:hAnsi="Consolas" w:cs="Consolas"/>
+          <w:sz w:val="20"/>
+          <w:szCs w:val="20"/>
+        </w:rPr>
+        <w:t>Write the object literal – to see its type</w:t>
+      </w:r>
+    </w:p>
+    <w:p>
+      <w:pPr>
+        <w:pStyle w:val="ListParagraph"/>
+        <w:numPr>
+          <w:ilvl w:val="0"/>
+          <w:numId w:val="5"/>
+        </w:numPr>
+        <w:rPr>
+          <w:rFonts w:ascii="Consolas" w:hAnsi="Consolas" w:cs="Consolas"/>
+          <w:sz w:val="20"/>
+          <w:szCs w:val="20"/>
+        </w:rPr>
+      </w:pPr>
+      <w:r>
+        <w:rPr>
+          <w:rFonts w:ascii="Consolas" w:hAnsi="Consolas" w:cs="Consolas"/>
+          <w:sz w:val="20"/>
+          <w:szCs w:val="20"/>
+        </w:rPr>
+        <w:t xml:space="preserve">Write </w:t>
+      </w:r>
+      <w:proofErr w:type="spellStart"/>
+      <w:r>
+        <w:rPr>
+          <w:rFonts w:ascii="Consolas" w:hAnsi="Consolas" w:cs="Consolas"/>
+          <w:sz w:val="20"/>
+          <w:szCs w:val="20"/>
+        </w:rPr>
+        <w:t>typeof</w:t>
+      </w:r>
+      <w:proofErr w:type="spellEnd"/>
+      <w:r>
+        <w:rPr>
+          <w:rFonts w:ascii="Consolas" w:hAnsi="Consolas" w:cs="Consolas"/>
+          <w:sz w:val="20"/>
+          <w:szCs w:val="20"/>
+        </w:rPr>
+        <w:t xml:space="preserve"> of variable</w:t>
+      </w:r>
+    </w:p>
+    <w:p>
+      <w:pPr>
+        <w:pStyle w:val="ListParagraph"/>
+        <w:numPr>
+          <w:ilvl w:val="0"/>
+          <w:numId w:val="5"/>
+        </w:numPr>
+        <w:rPr>
+          <w:rFonts w:ascii="Consolas" w:hAnsi="Consolas" w:cs="Consolas"/>
+          <w:sz w:val="20"/>
+          <w:szCs w:val="20"/>
+        </w:rPr>
+      </w:pPr>
+      <w:r>
+        <w:rPr>
+          <w:rFonts w:ascii="Consolas" w:hAnsi="Consolas" w:cs="Consolas"/>
+          <w:sz w:val="20"/>
+          <w:szCs w:val="20"/>
+        </w:rPr>
+        <w:t>Take that variable and set it to another type and rewrite it</w:t>
       </w:r>
     </w:p>
     <w:p>
@@ -676,21 +917,22 @@
         <w:autoSpaceDN w:val="0"/>
         <w:adjustRightInd w:val="0"/>
         <w:spacing w:after="0" w:line="240" w:lineRule="auto"/>
-        <w:rPr>
-          <w:rFonts w:ascii="Consolas" w:hAnsi="Consolas" w:cs="Consolas"/>
-          <w:color w:val="232323"/>
-          <w:sz w:val="20"/>
-          <w:szCs w:val="20"/>
-        </w:rPr>
-      </w:pPr>
-      <w:r>
-        <w:rPr>
-          <w:rFonts w:ascii="Consolas" w:hAnsi="Consolas" w:cs="Consolas"/>
-          <w:color w:val="232323"/>
-          <w:sz w:val="20"/>
-          <w:szCs w:val="20"/>
-        </w:rPr>
-        <w:t xml:space="preserve">            a = </w:t>
+        <w:ind w:left="720" w:firstLine="720"/>
+        <w:rPr>
+          <w:rFonts w:ascii="Consolas" w:hAnsi="Consolas" w:cs="Consolas"/>
+          <w:color w:val="232323"/>
+          <w:sz w:val="20"/>
+          <w:szCs w:val="20"/>
+        </w:rPr>
+      </w:pPr>
+      <w:r>
+        <w:rPr>
+          <w:rFonts w:ascii="Consolas" w:hAnsi="Consolas" w:cs="Consolas"/>
+          <w:color w:val="232323"/>
+          <w:sz w:val="20"/>
+          <w:szCs w:val="20"/>
+        </w:rPr>
+        <w:t xml:space="preserve">a = </w:t>
       </w:r>
       <w:r>
         <w:rPr>
@@ -1285,6 +1527,30 @@
           <w:szCs w:val="20"/>
           <w:u w:val="single"/>
         </w:rPr>
+        <w:br w:type="page"/>
+      </w:r>
+    </w:p>
+    <w:p>
+      <w:pPr>
+        <w:rPr>
+          <w:rFonts w:ascii="Consolas" w:hAnsi="Consolas" w:cs="Consolas"/>
+          <w:b/>
+          <w:color w:val="232323"/>
+          <w:sz w:val="20"/>
+          <w:szCs w:val="20"/>
+          <w:u w:val="single"/>
+        </w:rPr>
+      </w:pPr>
+      <w:r>
+        <w:rPr>
+          <w:rFonts w:ascii="Consolas" w:hAnsi="Consolas" w:cs="Consolas"/>
+          <w:b/>
+          <w:color w:val="232323"/>
+          <w:sz w:val="20"/>
+          <w:szCs w:val="20"/>
+          <w:u w:val="single"/>
+        </w:rPr>
+        <w:lastRenderedPageBreak/>
         <w:t>Fun with Functions</w:t>
       </w:r>
     </w:p>
@@ -1352,6 +1618,67 @@
         </w:rPr>
         <w:t xml:space="preserve">    2. Create a function that gets involved </w:t>
       </w:r>
+      <w:r>
+        <w:rPr>
+          <w:rFonts w:ascii="Consolas" w:hAnsi="Consolas" w:cs="Consolas"/>
+          <w:color w:val="509610"/>
+          <w:sz w:val="20"/>
+          <w:szCs w:val="20"/>
+        </w:rPr>
+        <w:t>immediately</w:t>
+      </w:r>
+      <w:r>
+        <w:rPr>
+          <w:rFonts w:ascii="Consolas" w:hAnsi="Consolas" w:cs="Consolas"/>
+          <w:color w:val="509610"/>
+          <w:sz w:val="20"/>
+          <w:szCs w:val="20"/>
+        </w:rPr>
+        <w:t xml:space="preserve">. </w:t>
+      </w:r>
+      <w:proofErr w:type="gramStart"/>
+      <w:r>
+        <w:rPr>
+          <w:rFonts w:ascii="Consolas" w:hAnsi="Consolas" w:cs="Consolas"/>
+          <w:color w:val="509610"/>
+          <w:sz w:val="20"/>
+          <w:szCs w:val="20"/>
+        </w:rPr>
+        <w:t>this</w:t>
+      </w:r>
+      <w:proofErr w:type="gramEnd"/>
+      <w:r>
+        <w:rPr>
+          <w:rFonts w:ascii="Consolas" w:hAnsi="Consolas" w:cs="Consolas"/>
+          <w:color w:val="509610"/>
+          <w:sz w:val="20"/>
+          <w:szCs w:val="20"/>
+        </w:rPr>
+        <w:t xml:space="preserve"> function should have the name foo.</w:t>
+      </w:r>
+    </w:p>
+    <w:p>
+      <w:pPr>
+        <w:autoSpaceDE w:val="0"/>
+        <w:autoSpaceDN w:val="0"/>
+        <w:adjustRightInd w:val="0"/>
+        <w:spacing w:after="0" w:line="240" w:lineRule="auto"/>
+        <w:rPr>
+          <w:rFonts w:ascii="Consolas" w:hAnsi="Consolas" w:cs="Consolas"/>
+          <w:color w:val="509610"/>
+          <w:sz w:val="20"/>
+          <w:szCs w:val="20"/>
+        </w:rPr>
+      </w:pPr>
+      <w:r>
+        <w:rPr>
+          <w:rFonts w:ascii="Consolas" w:hAnsi="Consolas" w:cs="Consolas"/>
+          <w:color w:val="509610"/>
+          <w:sz w:val="20"/>
+          <w:szCs w:val="20"/>
+        </w:rPr>
+        <w:t xml:space="preserve">    3. Call Alert with the argument and with the </w:t>
+      </w:r>
       <w:proofErr w:type="spellStart"/>
       <w:r>
         <w:rPr>
@@ -1360,7 +1687,7 @@
           <w:sz w:val="20"/>
           <w:szCs w:val="20"/>
         </w:rPr>
-        <w:t>immediatly</w:t>
+        <w:t>var</w:t>
       </w:r>
       <w:proofErr w:type="spellEnd"/>
       <w:r>
@@ -1370,69 +1697,6 @@
           <w:sz w:val="20"/>
           <w:szCs w:val="20"/>
         </w:rPr>
-        <w:t xml:space="preserve">. </w:t>
-      </w:r>
-      <w:proofErr w:type="gramStart"/>
-      <w:r>
-        <w:rPr>
-          <w:rFonts w:ascii="Consolas" w:hAnsi="Consolas" w:cs="Consolas"/>
-          <w:color w:val="509610"/>
-          <w:sz w:val="20"/>
-          <w:szCs w:val="20"/>
-        </w:rPr>
-        <w:t>this</w:t>
-      </w:r>
-      <w:proofErr w:type="gramEnd"/>
-      <w:r>
-        <w:rPr>
-          <w:rFonts w:ascii="Consolas" w:hAnsi="Consolas" w:cs="Consolas"/>
-          <w:color w:val="509610"/>
-          <w:sz w:val="20"/>
-          <w:szCs w:val="20"/>
-        </w:rPr>
-        <w:t xml:space="preserve"> function should have the name foo.</w:t>
-      </w:r>
-    </w:p>
-    <w:p>
-      <w:pPr>
-        <w:autoSpaceDE w:val="0"/>
-        <w:autoSpaceDN w:val="0"/>
-        <w:adjustRightInd w:val="0"/>
-        <w:spacing w:after="0" w:line="240" w:lineRule="auto"/>
-        <w:rPr>
-          <w:rFonts w:ascii="Consolas" w:hAnsi="Consolas" w:cs="Consolas"/>
-          <w:color w:val="509610"/>
-          <w:sz w:val="20"/>
-          <w:szCs w:val="20"/>
-        </w:rPr>
-      </w:pPr>
-      <w:r>
-        <w:rPr>
-          <w:rFonts w:ascii="Consolas" w:hAnsi="Consolas" w:cs="Consolas"/>
-          <w:color w:val="509610"/>
-          <w:sz w:val="20"/>
-          <w:szCs w:val="20"/>
-        </w:rPr>
-        <w:t xml:space="preserve">    3. Call Alert with the argument and with the </w:t>
-      </w:r>
-      <w:proofErr w:type="spellStart"/>
-      <w:r>
-        <w:rPr>
-          <w:rFonts w:ascii="Consolas" w:hAnsi="Consolas" w:cs="Consolas"/>
-          <w:color w:val="509610"/>
-          <w:sz w:val="20"/>
-          <w:szCs w:val="20"/>
-        </w:rPr>
-        <w:t>var</w:t>
-      </w:r>
-      <w:proofErr w:type="spellEnd"/>
-      <w:r>
-        <w:rPr>
-          <w:rFonts w:ascii="Consolas" w:hAnsi="Consolas" w:cs="Consolas"/>
-          <w:color w:val="509610"/>
-          <w:sz w:val="20"/>
-          <w:szCs w:val="20"/>
-        </w:rPr>
         <w:t xml:space="preserve"> foo</w:t>
       </w:r>
     </w:p>
@@ -1458,17 +1722,15 @@
         </w:rPr>
         <w:t xml:space="preserve">    4. Change the function name such that it doesn't </w:t>
       </w:r>
-      <w:proofErr w:type="spellStart"/>
-      <w:r>
-        <w:rPr>
-          <w:rFonts w:ascii="Consolas" w:hAnsi="Consolas" w:cs="Consolas"/>
-          <w:color w:val="509610"/>
-          <w:sz w:val="20"/>
-          <w:szCs w:val="20"/>
-        </w:rPr>
-        <w:t>collid</w:t>
-      </w:r>
-      <w:proofErr w:type="spellEnd"/>
+      <w:r>
+        <w:rPr>
+          <w:rFonts w:ascii="Consolas" w:hAnsi="Consolas" w:cs="Consolas"/>
+          <w:color w:val="509610"/>
+          <w:sz w:val="20"/>
+          <w:szCs w:val="20"/>
+        </w:rPr>
+        <w:t>collide</w:t>
+      </w:r>
     </w:p>
     <w:p>
       <w:pPr>
@@ -2102,6 +2364,8 @@
         </w:rPr>
         <w:t xml:space="preserve"> + foo);  </w:t>
       </w:r>
+      <w:bookmarkStart w:id="0" w:name="_GoBack"/>
+      <w:bookmarkEnd w:id="0"/>
       <w:r>
         <w:rPr>
           <w:rFonts w:ascii="Consolas" w:hAnsi="Consolas" w:cs="Consolas"/>
@@ -2945,8 +3209,8 @@
         </w:rPr>
         <w:t>Real World Closure:</w:t>
       </w:r>
-      <w:bookmarkStart w:id="0" w:name="OLE_LINK1"/>
-      <w:bookmarkStart w:id="1" w:name="OLE_LINK2"/>
+      <w:bookmarkStart w:id="1" w:name="OLE_LINK1"/>
+      <w:bookmarkStart w:id="2" w:name="OLE_LINK2"/>
       <w:r>
         <w:rPr>
           <w:rFonts w:ascii="Consolas" w:hAnsi="Consolas" w:cs="Consolas"/>
@@ -2962,25 +3226,7 @@
           <w:sz w:val="20"/>
           <w:szCs w:val="20"/>
         </w:rPr>
-        <w:t>Purpose is to create an array of items of which one of the objects in the array is a function.</w:t>
-      </w:r>
-      <w:r>
-        <w:rPr>
-          <w:rFonts w:ascii="Consolas" w:hAnsi="Consolas" w:cs="Consolas"/>
-          <w:color w:val="509610"/>
-          <w:sz w:val="20"/>
-          <w:szCs w:val="20"/>
-        </w:rPr>
-        <w:t xml:space="preserve"> </w:t>
-      </w:r>
-      <w:r>
-        <w:rPr>
-          <w:rFonts w:ascii="Consolas" w:hAnsi="Consolas" w:cs="Consolas"/>
-          <w:color w:val="509610"/>
-          <w:sz w:val="20"/>
-          <w:szCs w:val="20"/>
-        </w:rPr>
-        <w:t xml:space="preserve">Loop through the array and use </w:t>
+        <w:t xml:space="preserve">Purpose is to create an array of items of which one of the objects in the array is a function. Loop through the array and use </w:t>
       </w:r>
       <w:proofErr w:type="spellStart"/>
       <w:r>
@@ -3000,28 +3246,10 @@
           <w:sz w:val="20"/>
           <w:szCs w:val="20"/>
         </w:rPr>
-        <w:t xml:space="preserve"> to bind the items in the array to the buttons on the page</w:t>
-      </w:r>
-      <w:r>
-        <w:rPr>
-          <w:rFonts w:ascii="Consolas" w:hAnsi="Consolas" w:cs="Consolas"/>
-          <w:color w:val="509610"/>
-          <w:sz w:val="20"/>
-          <w:szCs w:val="20"/>
-        </w:rPr>
-        <w:t xml:space="preserve">. </w:t>
-      </w:r>
-      <w:r>
-        <w:rPr>
-          <w:rFonts w:ascii="Consolas" w:hAnsi="Consolas" w:cs="Consolas"/>
-          <w:color w:val="509610"/>
-          <w:sz w:val="20"/>
-          <w:szCs w:val="20"/>
-        </w:rPr>
-        <w:t>Use the button, therefor executing the function that was originally in the array.</w:t>
-      </w:r>
-      <w:bookmarkEnd w:id="0"/>
+        <w:t xml:space="preserve"> to bind the items in the array to the buttons on the page. Use the button, therefor executing the function that was originally in the array.</w:t>
+      </w:r>
       <w:bookmarkEnd w:id="1"/>
+      <w:bookmarkEnd w:id="2"/>
     </w:p>
     <w:p>
       <w:pPr>
@@ -4905,8 +5133,6 @@
         </w:rPr>
         <w:t xml:space="preserve"> </w:t>
       </w:r>
-      <w:bookmarkStart w:id="2" w:name="_GoBack"/>
-      <w:bookmarkEnd w:id="2"/>
     </w:p>
     <w:p>
       <w:pPr>
@@ -5695,9 +5921,9 @@
 <file path=word/numbering.xml><?xml version="1.0" encoding="utf-8"?>
 <w:numbering xmlns:wpc="http://schemas.microsoft.com/office/word/2010/wordprocessingCanvas" xmlns:mc="http://schemas.openxmlformats.org/markup-compatibility/2006" xmlns:o="urn:schemas-microsoft-com:office:office" xmlns:r="http://schemas.openxmlformats.org/officeDocument/2006/relationships" xmlns:m="http://schemas.openxmlformats.org/officeDocument/2006/math" xmlns:v="urn:schemas-microsoft-com:vml" xmlns:wp14="http://schemas.microsoft.com/office/word/2010/wordprocessingDrawing" xmlns:wp="http://schemas.openxmlformats.org/drawingml/2006/wordprocessingDrawing" xmlns:w10="urn:schemas-microsoft-com:office:word" xmlns:w="http://schemas.openxmlformats.org/wordprocessingml/2006/main" xmlns:w14="http://schemas.microsoft.com/office/word/2010/wordml" xmlns:wpg="http://schemas.microsoft.com/office/word/2010/wordprocessingGroup" xmlns:wpi="http://schemas.microsoft.com/office/word/2010/wordprocessingInk" xmlns:wne="http://schemas.microsoft.com/office/word/2006/wordml" xmlns:wps="http://schemas.microsoft.com/office/word/2010/wordprocessingShape" mc:Ignorable="w14 wp14">
   <w:abstractNum w:abstractNumId="0">
-    <w:nsid w:val="199C2C22"/>
+    <w:nsid w:val="12DE7378"/>
     <w:multiLevelType w:val="hybridMultilevel"/>
-    <w:tmpl w:val="9B4C310C"/>
+    <w:tmpl w:val="3FAC1306"/>
     <w:lvl w:ilvl="0" w:tplc="04090001">
       <w:start w:val="1"/>
       <w:numFmt w:val="bullet"/>
@@ -5808,9 +6034,9 @@
     </w:lvl>
   </w:abstractNum>
   <w:abstractNum w:abstractNumId="1">
-    <w:nsid w:val="211B3CF0"/>
+    <w:nsid w:val="199C2C22"/>
     <w:multiLevelType w:val="hybridMultilevel"/>
-    <w:tmpl w:val="22D21F12"/>
+    <w:tmpl w:val="9B4C310C"/>
     <w:lvl w:ilvl="0" w:tplc="04090001">
       <w:start w:val="1"/>
       <w:numFmt w:val="bullet"/>
@@ -5921,6 +6147,119 @@
     </w:lvl>
   </w:abstractNum>
   <w:abstractNum w:abstractNumId="2">
+    <w:nsid w:val="211B3CF0"/>
+    <w:multiLevelType w:val="hybridMultilevel"/>
+    <w:tmpl w:val="22D21F12"/>
+    <w:lvl w:ilvl="0" w:tplc="04090001">
+      <w:start w:val="1"/>
+      <w:numFmt w:val="bullet"/>
+      <w:lvlText w:val=""/>
+      <w:lvlJc w:val="left"/>
+      <w:pPr>
+        <w:ind w:left="720" w:hanging="360"/>
+      </w:pPr>
+      <w:rPr>
+        <w:rFonts w:ascii="Symbol" w:hAnsi="Symbol" w:hint="default"/>
+      </w:rPr>
+    </w:lvl>
+    <w:lvl w:ilvl="1" w:tplc="04090003" w:tentative="1">
+      <w:start w:val="1"/>
+      <w:numFmt w:val="bullet"/>
+      <w:lvlText w:val="o"/>
+      <w:lvlJc w:val="left"/>
+      <w:pPr>
+        <w:ind w:left="1440" w:hanging="360"/>
+      </w:pPr>
+      <w:rPr>
+        <w:rFonts w:ascii="Courier New" w:hAnsi="Courier New" w:cs="Courier New" w:hint="default"/>
+      </w:rPr>
+    </w:lvl>
+    <w:lvl w:ilvl="2" w:tplc="04090005" w:tentative="1">
+      <w:start w:val="1"/>
+      <w:numFmt w:val="bullet"/>
+      <w:lvlText w:val=""/>
+      <w:lvlJc w:val="left"/>
+      <w:pPr>
+        <w:ind w:left="2160" w:hanging="360"/>
+      </w:pPr>
+      <w:rPr>
+        <w:rFonts w:ascii="Wingdings" w:hAnsi="Wingdings" w:hint="default"/>
+      </w:rPr>
+    </w:lvl>
+    <w:lvl w:ilvl="3" w:tplc="04090001" w:tentative="1">
+      <w:start w:val="1"/>
+      <w:numFmt w:val="bullet"/>
+      <w:lvlText w:val=""/>
+      <w:lvlJc w:val="left"/>
+      <w:pPr>
+        <w:ind w:left="2880" w:hanging="360"/>
+      </w:pPr>
+      <w:rPr>
+        <w:rFonts w:ascii="Symbol" w:hAnsi="Symbol" w:hint="default"/>
+      </w:rPr>
+    </w:lvl>
+    <w:lvl w:ilvl="4" w:tplc="04090003" w:tentative="1">
+      <w:start w:val="1"/>
+      <w:numFmt w:val="bullet"/>
+      <w:lvlText w:val="o"/>
+      <w:lvlJc w:val="left"/>
+      <w:pPr>
+        <w:ind w:left="3600" w:hanging="360"/>
+      </w:pPr>
+      <w:rPr>
+        <w:rFonts w:ascii="Courier New" w:hAnsi="Courier New" w:cs="Courier New" w:hint="default"/>
+      </w:rPr>
+    </w:lvl>
+    <w:lvl w:ilvl="5" w:tplc="04090005" w:tentative="1">
+      <w:start w:val="1"/>
+      <w:numFmt w:val="bullet"/>
+      <w:lvlText w:val=""/>
+      <w:lvlJc w:val="left"/>
+      <w:pPr>
+        <w:ind w:left="4320" w:hanging="360"/>
+      </w:pPr>
+      <w:rPr>
+        <w:rFonts w:ascii="Wingdings" w:hAnsi="Wingdings" w:hint="default"/>
+      </w:rPr>
+    </w:lvl>
+    <w:lvl w:ilvl="6" w:tplc="04090001" w:tentative="1">
+      <w:start w:val="1"/>
+      <w:numFmt w:val="bullet"/>
+      <w:lvlText w:val=""/>
+      <w:lvlJc w:val="left"/>
+      <w:pPr>
+        <w:ind w:left="5040" w:hanging="360"/>
+      </w:pPr>
+      <w:rPr>
+        <w:rFonts w:ascii="Symbol" w:hAnsi="Symbol" w:hint="default"/>
+      </w:rPr>
+    </w:lvl>
+    <w:lvl w:ilvl="7" w:tplc="04090003" w:tentative="1">
+      <w:start w:val="1"/>
+      <w:numFmt w:val="bullet"/>
+      <w:lvlText w:val="o"/>
+      <w:lvlJc w:val="left"/>
+      <w:pPr>
+        <w:ind w:left="5760" w:hanging="360"/>
+      </w:pPr>
+      <w:rPr>
+        <w:rFonts w:ascii="Courier New" w:hAnsi="Courier New" w:cs="Courier New" w:hint="default"/>
+      </w:rPr>
+    </w:lvl>
+    <w:lvl w:ilvl="8" w:tplc="04090005" w:tentative="1">
+      <w:start w:val="1"/>
+      <w:numFmt w:val="bullet"/>
+      <w:lvlText w:val=""/>
+      <w:lvlJc w:val="left"/>
+      <w:pPr>
+        <w:ind w:left="6480" w:hanging="360"/>
+      </w:pPr>
+      <w:rPr>
+        <w:rFonts w:ascii="Wingdings" w:hAnsi="Wingdings" w:hint="default"/>
+      </w:rPr>
+    </w:lvl>
+  </w:abstractNum>
+  <w:abstractNum w:abstractNumId="3">
     <w:nsid w:val="32162F7E"/>
     <w:multiLevelType w:val="hybridMultilevel"/>
     <w:tmpl w:val="809C5D98"/>
@@ -6006,7 +6345,7 @@
       </w:pPr>
     </w:lvl>
   </w:abstractNum>
-  <w:abstractNum w:abstractNumId="3">
+  <w:abstractNum w:abstractNumId="4">
     <w:nsid w:val="5D4C6BEC"/>
     <w:multiLevelType w:val="hybridMultilevel"/>
     <w:tmpl w:val="23BA032A"/>
@@ -6093,16 +6432,19 @@
     </w:lvl>
   </w:abstractNum>
   <w:num w:numId="1">
+    <w:abstractNumId w:val="2"/>
+  </w:num>
+  <w:num w:numId="2">
+    <w:abstractNumId w:val="3"/>
+  </w:num>
+  <w:num w:numId="3">
     <w:abstractNumId w:val="1"/>
   </w:num>
-  <w:num w:numId="2">
-    <w:abstractNumId w:val="2"/>
+  <w:num w:numId="4">
+    <w:abstractNumId w:val="4"/>
   </w:num>
-  <w:num w:numId="3">
+  <w:num w:numId="5">
     <w:abstractNumId w:val="0"/>
-  </w:num>
-  <w:num w:numId="4">
-    <w:abstractNumId w:val="3"/>
   </w:num>
 </w:numbering>
 </file>

</xml_diff>